<commit_message>
last minute presentation changes
</commit_message>
<xml_diff>
--- a/Doc/Coding standard examples.docx
+++ b/Doc/Coding standard examples.docx
@@ -338,9 +338,9 @@
         </w:rPr>
         <w:drawing>
           <wp:inline distT="0" distB="0" distL="0" distR="0">
-            <wp:extent cx="4551045" cy="3785235"/>
-            <wp:effectExtent l="0" t="0" r="1905" b="5715"/>
-            <wp:docPr id="5" name="Picture 5"/>
+            <wp:extent cx="4720590" cy="4146550"/>
+            <wp:effectExtent l="0" t="0" r="3810" b="6350"/>
+            <wp:docPr id="9" name="Picture 9"/>
             <wp:cNvGraphicFramePr>
               <a:graphicFrameLocks xmlns:a="http://schemas.openxmlformats.org/drawingml/2006/main" noChangeAspect="1"/>
             </wp:cNvGraphicFramePr>
@@ -348,7 +348,7 @@
               <a:graphicData uri="http://schemas.openxmlformats.org/drawingml/2006/picture">
                 <pic:pic xmlns:pic="http://schemas.openxmlformats.org/drawingml/2006/picture">
                   <pic:nvPicPr>
-                    <pic:cNvPr id="0" name="Picture 9"/>
+                    <pic:cNvPr id="0" name="Picture 3"/>
                     <pic:cNvPicPr>
                       <a:picLocks noChangeAspect="1" noChangeArrowheads="1"/>
                     </pic:cNvPicPr>
@@ -369,7 +369,7 @@
                   <pic:spPr bwMode="auto">
                     <a:xfrm>
                       <a:off x="0" y="0"/>
-                      <a:ext cx="4551045" cy="3785235"/>
+                      <a:ext cx="4720590" cy="4146550"/>
                     </a:xfrm>
                     <a:prstGeom prst="rect">
                       <a:avLst/>
@@ -391,17 +391,17 @@
     <w:p/>
     <w:p/>
     <w:p/>
-    <w:p/>
-    <w:p/>
-    <w:p/>
-    <w:p/>
-    <w:p/>
-    <w:p/>
     <w:p>
       <w:bookmarkStart w:id="0" w:name="_GoBack"/>
       <w:bookmarkEnd w:id="0"/>
+    </w:p>
+    <w:p/>
+    <w:p/>
+    <w:p/>
+    <w:p/>
+    <w:p/>
+    <w:p>
       <w:r>
-        <w:lastRenderedPageBreak/>
         <w:t>Amanda</w:t>
       </w:r>
     </w:p>
@@ -463,7 +463,6 @@
     <w:p/>
     <w:p>
       <w:r>
-        <w:lastRenderedPageBreak/>
         <w:t xml:space="preserve">Tyrel </w:t>
       </w:r>
     </w:p>

</xml_diff>